<commit_message>
working navbar for admin
</commit_message>
<xml_diff>
--- a/Documents/Professional eCommerce Application - Endpoints and Data Structures.docx
+++ b/Documents/Professional eCommerce Application - Endpoints and Data Structures.docx
@@ -240,6 +240,7 @@
                 <w:szCs w:val="28"/>
               </w:rPr>
             </w:pPr>
+            <w:bookmarkStart w:id="0" w:name="_Hlk212627379"/>
             <w:r>
               <w:rPr>
                 <w:b/>
@@ -652,6 +653,7 @@
                 <w:szCs w:val="28"/>
               </w:rPr>
             </w:pPr>
+            <w:bookmarkStart w:id="1" w:name="_Hlk212631904"/>
             <w:r>
               <w:rPr>
                 <w:sz w:val="28"/>
@@ -786,6 +788,266 @@
               </w:rPr>
               <w:t>Get current user profile.</w:t>
             </w:r>
+          </w:p>
+        </w:tc>
+      </w:tr>
+      <w:bookmarkEnd w:id="1"/>
+      <w:tr>
+        <w:trPr>
+          <w:tblCellSpacing w:w="15" w:type="dxa"/>
+        </w:trPr>
+        <w:tc>
+          <w:tcPr>
+            <w:tcW w:w="0" w:type="auto"/>
+            <w:vAlign w:val="center"/>
+            <w:hideMark/>
+          </w:tcPr>
+          <w:p>
+            <w:pPr>
+              <w:rPr>
+                <w:sz w:val="28"/>
+                <w:szCs w:val="28"/>
+              </w:rPr>
+            </w:pPr>
+            <w:r>
+              <w:rPr>
+                <w:sz w:val="28"/>
+                <w:szCs w:val="28"/>
+              </w:rPr>
+              <w:t>4</w:t>
+            </w:r>
+          </w:p>
+        </w:tc>
+        <w:tc>
+          <w:tcPr>
+            <w:tcW w:w="0" w:type="auto"/>
+            <w:vAlign w:val="center"/>
+            <w:hideMark/>
+          </w:tcPr>
+          <w:p>
+            <w:pPr>
+              <w:rPr>
+                <w:sz w:val="28"/>
+                <w:szCs w:val="28"/>
+              </w:rPr>
+            </w:pPr>
+            <w:r>
+              <w:rPr>
+                <w:sz w:val="28"/>
+                <w:szCs w:val="28"/>
+              </w:rPr>
+              <w:t>GET</w:t>
+            </w:r>
+          </w:p>
+        </w:tc>
+        <w:tc>
+          <w:tcPr>
+            <w:tcW w:w="0" w:type="auto"/>
+            <w:vAlign w:val="center"/>
+            <w:hideMark/>
+          </w:tcPr>
+          <w:p>
+            <w:pPr>
+              <w:rPr>
+                <w:sz w:val="28"/>
+                <w:szCs w:val="28"/>
+              </w:rPr>
+            </w:pPr>
+            <w:r>
+              <w:rPr>
+                <w:sz w:val="28"/>
+                <w:szCs w:val="28"/>
+              </w:rPr>
+              <w:t>/</w:t>
+            </w:r>
+            <w:proofErr w:type="spellStart"/>
+            <w:r>
+              <w:rPr>
+                <w:sz w:val="28"/>
+                <w:szCs w:val="28"/>
+              </w:rPr>
+              <w:t>api</w:t>
+            </w:r>
+            <w:proofErr w:type="spellEnd"/>
+            <w:r>
+              <w:rPr>
+                <w:sz w:val="28"/>
+                <w:szCs w:val="28"/>
+              </w:rPr>
+              <w:t>/users</w:t>
+            </w:r>
+          </w:p>
+        </w:tc>
+        <w:tc>
+          <w:tcPr>
+            <w:tcW w:w="0" w:type="auto"/>
+            <w:vAlign w:val="center"/>
+            <w:hideMark/>
+          </w:tcPr>
+          <w:p>
+            <w:pPr>
+              <w:rPr>
+                <w:sz w:val="28"/>
+                <w:szCs w:val="28"/>
+              </w:rPr>
+            </w:pPr>
+            <w:r>
+              <w:rPr>
+                <w:rFonts w:ascii="Segoe UI Emoji" w:hAnsi="Segoe UI Emoji" w:cs="Segoe UI Emoji"/>
+                <w:sz w:val="28"/>
+                <w:szCs w:val="28"/>
+              </w:rPr>
+              <w:t>YES</w:t>
+            </w:r>
+          </w:p>
+        </w:tc>
+        <w:tc>
+          <w:tcPr>
+            <w:tcW w:w="0" w:type="auto"/>
+            <w:vAlign w:val="center"/>
+            <w:hideMark/>
+          </w:tcPr>
+          <w:p>
+            <w:pPr>
+              <w:rPr>
+                <w:sz w:val="28"/>
+                <w:szCs w:val="28"/>
+              </w:rPr>
+            </w:pPr>
+            <w:r>
+              <w:rPr>
+                <w:sz w:val="28"/>
+                <w:szCs w:val="28"/>
+              </w:rPr>
+              <w:t>admin</w:t>
+            </w:r>
+          </w:p>
+        </w:tc>
+        <w:tc>
+          <w:tcPr>
+            <w:tcW w:w="2013" w:type="dxa"/>
+            <w:vAlign w:val="center"/>
+            <w:hideMark/>
+          </w:tcPr>
+          <w:p>
+            <w:pPr>
+              <w:rPr>
+                <w:sz w:val="28"/>
+                <w:szCs w:val="28"/>
+              </w:rPr>
+            </w:pPr>
+            <w:r>
+              <w:rPr>
+                <w:sz w:val="28"/>
+                <w:szCs w:val="28"/>
+              </w:rPr>
+              <w:t>Get list of all users.</w:t>
+            </w:r>
+          </w:p>
+        </w:tc>
+      </w:tr>
+      <w:bookmarkEnd w:id="0"/>
+      <w:tr>
+        <w:trPr>
+          <w:tblCellSpacing w:w="15" w:type="dxa"/>
+        </w:trPr>
+        <w:tc>
+          <w:tcPr>
+            <w:tcW w:w="0" w:type="auto"/>
+            <w:vAlign w:val="center"/>
+            <w:hideMark/>
+          </w:tcPr>
+          <w:p>
+            <w:pPr>
+              <w:rPr>
+                <w:sz w:val="28"/>
+                <w:szCs w:val="28"/>
+              </w:rPr>
+            </w:pPr>
+            <w:r>
+              <w:rPr>
+                <w:b/>
+                <w:bCs/>
+                <w:sz w:val="28"/>
+                <w:szCs w:val="28"/>
+              </w:rPr>
+              <w:t>Categories</w:t>
+            </w:r>
+          </w:p>
+        </w:tc>
+        <w:tc>
+          <w:tcPr>
+            <w:tcW w:w="0" w:type="auto"/>
+            <w:vAlign w:val="center"/>
+            <w:hideMark/>
+          </w:tcPr>
+          <w:p>
+            <w:pPr>
+              <w:rPr>
+                <w:sz w:val="28"/>
+                <w:szCs w:val="28"/>
+              </w:rPr>
+            </w:pPr>
+          </w:p>
+        </w:tc>
+        <w:tc>
+          <w:tcPr>
+            <w:tcW w:w="0" w:type="auto"/>
+            <w:vAlign w:val="center"/>
+            <w:hideMark/>
+          </w:tcPr>
+          <w:p>
+            <w:pPr>
+              <w:rPr>
+                <w:sz w:val="28"/>
+                <w:szCs w:val="28"/>
+              </w:rPr>
+            </w:pPr>
+          </w:p>
+        </w:tc>
+        <w:tc>
+          <w:tcPr>
+            <w:tcW w:w="0" w:type="auto"/>
+            <w:vAlign w:val="center"/>
+            <w:hideMark/>
+          </w:tcPr>
+          <w:p>
+            <w:pPr>
+              <w:rPr>
+                <w:sz w:val="28"/>
+                <w:szCs w:val="28"/>
+              </w:rPr>
+            </w:pPr>
+          </w:p>
+        </w:tc>
+        <w:tc>
+          <w:tcPr>
+            <w:tcW w:w="0" w:type="auto"/>
+            <w:vAlign w:val="center"/>
+            <w:hideMark/>
+          </w:tcPr>
+          <w:p>
+            <w:pPr>
+              <w:rPr>
+                <w:sz w:val="28"/>
+                <w:szCs w:val="28"/>
+              </w:rPr>
+            </w:pPr>
+          </w:p>
+        </w:tc>
+        <w:tc>
+          <w:tcPr>
+            <w:tcW w:w="2013" w:type="dxa"/>
+            <w:vAlign w:val="center"/>
+            <w:hideMark/>
+          </w:tcPr>
+          <w:p>
+            <w:pPr>
+              <w:rPr>
+                <w:sz w:val="28"/>
+                <w:szCs w:val="28"/>
+              </w:rPr>
+            </w:pPr>
           </w:p>
         </w:tc>
       </w:tr>
@@ -806,12 +1068,13 @@
                 <w:szCs w:val="28"/>
               </w:rPr>
             </w:pPr>
-            <w:r>
-              <w:rPr>
-                <w:sz w:val="28"/>
-                <w:szCs w:val="28"/>
-              </w:rPr>
-              <w:t>4</w:t>
+            <w:bookmarkStart w:id="2" w:name="_Hlk212214292"/>
+            <w:r>
+              <w:rPr>
+                <w:sz w:val="28"/>
+                <w:szCs w:val="28"/>
+              </w:rPr>
+              <w:t>5</w:t>
             </w:r>
           </w:p>
         </w:tc>
@@ -871,7 +1134,7 @@
                 <w:sz w:val="28"/>
                 <w:szCs w:val="28"/>
               </w:rPr>
-              <w:t>/users</w:t>
+              <w:t>/categories</w:t>
             </w:r>
           </w:p>
         </w:tc>
@@ -894,29 +1157,29 @@
                 <w:sz w:val="28"/>
                 <w:szCs w:val="28"/>
               </w:rPr>
-              <w:t>YES</w:t>
-            </w:r>
-          </w:p>
-        </w:tc>
-        <w:tc>
-          <w:tcPr>
-            <w:tcW w:w="0" w:type="auto"/>
-            <w:vAlign w:val="center"/>
-            <w:hideMark/>
-          </w:tcPr>
-          <w:p>
-            <w:pPr>
-              <w:rPr>
-                <w:sz w:val="28"/>
-                <w:szCs w:val="28"/>
-              </w:rPr>
-            </w:pPr>
-            <w:r>
-              <w:rPr>
-                <w:sz w:val="28"/>
-                <w:szCs w:val="28"/>
-              </w:rPr>
-              <w:t>admin</w:t>
+              <w:t>NO</w:t>
+            </w:r>
+          </w:p>
+        </w:tc>
+        <w:tc>
+          <w:tcPr>
+            <w:tcW w:w="0" w:type="auto"/>
+            <w:vAlign w:val="center"/>
+            <w:hideMark/>
+          </w:tcPr>
+          <w:p>
+            <w:pPr>
+              <w:rPr>
+                <w:sz w:val="28"/>
+                <w:szCs w:val="28"/>
+              </w:rPr>
+            </w:pPr>
+            <w:r>
+              <w:rPr>
+                <w:sz w:val="28"/>
+                <w:szCs w:val="28"/>
+              </w:rPr>
+              <w:t>Public</w:t>
             </w:r>
           </w:p>
         </w:tc>
@@ -938,271 +1201,12 @@
                 <w:sz w:val="28"/>
                 <w:szCs w:val="28"/>
               </w:rPr>
-              <w:t>Get list of all users.</w:t>
+              <w:t>List all product categories.</w:t>
             </w:r>
           </w:p>
         </w:tc>
       </w:tr>
-      <w:tr>
-        <w:trPr>
-          <w:tblCellSpacing w:w="15" w:type="dxa"/>
-        </w:trPr>
-        <w:tc>
-          <w:tcPr>
-            <w:tcW w:w="0" w:type="auto"/>
-            <w:vAlign w:val="center"/>
-            <w:hideMark/>
-          </w:tcPr>
-          <w:p>
-            <w:pPr>
-              <w:rPr>
-                <w:sz w:val="28"/>
-                <w:szCs w:val="28"/>
-              </w:rPr>
-            </w:pPr>
-            <w:r>
-              <w:rPr>
-                <w:b/>
-                <w:bCs/>
-                <w:sz w:val="28"/>
-                <w:szCs w:val="28"/>
-              </w:rPr>
-              <w:t>Categories</w:t>
-            </w:r>
-          </w:p>
-        </w:tc>
-        <w:tc>
-          <w:tcPr>
-            <w:tcW w:w="0" w:type="auto"/>
-            <w:vAlign w:val="center"/>
-            <w:hideMark/>
-          </w:tcPr>
-          <w:p>
-            <w:pPr>
-              <w:rPr>
-                <w:sz w:val="28"/>
-                <w:szCs w:val="28"/>
-              </w:rPr>
-            </w:pPr>
-          </w:p>
-        </w:tc>
-        <w:tc>
-          <w:tcPr>
-            <w:tcW w:w="0" w:type="auto"/>
-            <w:vAlign w:val="center"/>
-            <w:hideMark/>
-          </w:tcPr>
-          <w:p>
-            <w:pPr>
-              <w:rPr>
-                <w:sz w:val="28"/>
-                <w:szCs w:val="28"/>
-              </w:rPr>
-            </w:pPr>
-          </w:p>
-        </w:tc>
-        <w:tc>
-          <w:tcPr>
-            <w:tcW w:w="0" w:type="auto"/>
-            <w:vAlign w:val="center"/>
-            <w:hideMark/>
-          </w:tcPr>
-          <w:p>
-            <w:pPr>
-              <w:rPr>
-                <w:sz w:val="28"/>
-                <w:szCs w:val="28"/>
-              </w:rPr>
-            </w:pPr>
-          </w:p>
-        </w:tc>
-        <w:tc>
-          <w:tcPr>
-            <w:tcW w:w="0" w:type="auto"/>
-            <w:vAlign w:val="center"/>
-            <w:hideMark/>
-          </w:tcPr>
-          <w:p>
-            <w:pPr>
-              <w:rPr>
-                <w:sz w:val="28"/>
-                <w:szCs w:val="28"/>
-              </w:rPr>
-            </w:pPr>
-          </w:p>
-        </w:tc>
-        <w:tc>
-          <w:tcPr>
-            <w:tcW w:w="2013" w:type="dxa"/>
-            <w:vAlign w:val="center"/>
-            <w:hideMark/>
-          </w:tcPr>
-          <w:p>
-            <w:pPr>
-              <w:rPr>
-                <w:sz w:val="28"/>
-                <w:szCs w:val="28"/>
-              </w:rPr>
-            </w:pPr>
-          </w:p>
-        </w:tc>
-      </w:tr>
-      <w:tr>
-        <w:trPr>
-          <w:tblCellSpacing w:w="15" w:type="dxa"/>
-        </w:trPr>
-        <w:tc>
-          <w:tcPr>
-            <w:tcW w:w="0" w:type="auto"/>
-            <w:vAlign w:val="center"/>
-            <w:hideMark/>
-          </w:tcPr>
-          <w:p>
-            <w:pPr>
-              <w:rPr>
-                <w:sz w:val="28"/>
-                <w:szCs w:val="28"/>
-              </w:rPr>
-            </w:pPr>
-            <w:bookmarkStart w:id="0" w:name="_Hlk212214292"/>
-            <w:r>
-              <w:rPr>
-                <w:sz w:val="28"/>
-                <w:szCs w:val="28"/>
-              </w:rPr>
-              <w:t>5</w:t>
-            </w:r>
-          </w:p>
-        </w:tc>
-        <w:tc>
-          <w:tcPr>
-            <w:tcW w:w="0" w:type="auto"/>
-            <w:vAlign w:val="center"/>
-            <w:hideMark/>
-          </w:tcPr>
-          <w:p>
-            <w:pPr>
-              <w:rPr>
-                <w:sz w:val="28"/>
-                <w:szCs w:val="28"/>
-              </w:rPr>
-            </w:pPr>
-            <w:r>
-              <w:rPr>
-                <w:sz w:val="28"/>
-                <w:szCs w:val="28"/>
-              </w:rPr>
-              <w:t>GET</w:t>
-            </w:r>
-          </w:p>
-        </w:tc>
-        <w:tc>
-          <w:tcPr>
-            <w:tcW w:w="0" w:type="auto"/>
-            <w:vAlign w:val="center"/>
-            <w:hideMark/>
-          </w:tcPr>
-          <w:p>
-            <w:pPr>
-              <w:rPr>
-                <w:sz w:val="28"/>
-                <w:szCs w:val="28"/>
-              </w:rPr>
-            </w:pPr>
-            <w:r>
-              <w:rPr>
-                <w:sz w:val="28"/>
-                <w:szCs w:val="28"/>
-              </w:rPr>
-              <w:t>/</w:t>
-            </w:r>
-            <w:proofErr w:type="spellStart"/>
-            <w:r>
-              <w:rPr>
-                <w:sz w:val="28"/>
-                <w:szCs w:val="28"/>
-              </w:rPr>
-              <w:t>api</w:t>
-            </w:r>
-            <w:proofErr w:type="spellEnd"/>
-            <w:r>
-              <w:rPr>
-                <w:sz w:val="28"/>
-                <w:szCs w:val="28"/>
-              </w:rPr>
-              <w:t>/categories</w:t>
-            </w:r>
-          </w:p>
-        </w:tc>
-        <w:tc>
-          <w:tcPr>
-            <w:tcW w:w="0" w:type="auto"/>
-            <w:vAlign w:val="center"/>
-            <w:hideMark/>
-          </w:tcPr>
-          <w:p>
-            <w:pPr>
-              <w:rPr>
-                <w:sz w:val="28"/>
-                <w:szCs w:val="28"/>
-              </w:rPr>
-            </w:pPr>
-            <w:r>
-              <w:rPr>
-                <w:rFonts w:ascii="Segoe UI Emoji" w:hAnsi="Segoe UI Emoji" w:cs="Segoe UI Emoji"/>
-                <w:sz w:val="28"/>
-                <w:szCs w:val="28"/>
-              </w:rPr>
-              <w:t>NO</w:t>
-            </w:r>
-          </w:p>
-        </w:tc>
-        <w:tc>
-          <w:tcPr>
-            <w:tcW w:w="0" w:type="auto"/>
-            <w:vAlign w:val="center"/>
-            <w:hideMark/>
-          </w:tcPr>
-          <w:p>
-            <w:pPr>
-              <w:rPr>
-                <w:sz w:val="28"/>
-                <w:szCs w:val="28"/>
-              </w:rPr>
-            </w:pPr>
-            <w:r>
-              <w:rPr>
-                <w:sz w:val="28"/>
-                <w:szCs w:val="28"/>
-              </w:rPr>
-              <w:t>Public</w:t>
-            </w:r>
-          </w:p>
-        </w:tc>
-        <w:tc>
-          <w:tcPr>
-            <w:tcW w:w="2013" w:type="dxa"/>
-            <w:vAlign w:val="center"/>
-            <w:hideMark/>
-          </w:tcPr>
-          <w:p>
-            <w:pPr>
-              <w:rPr>
-                <w:sz w:val="28"/>
-                <w:szCs w:val="28"/>
-              </w:rPr>
-            </w:pPr>
-            <w:r>
-              <w:rPr>
-                <w:sz w:val="28"/>
-                <w:szCs w:val="28"/>
-              </w:rPr>
-              <w:t>List all product categories.</w:t>
-            </w:r>
-          </w:p>
-        </w:tc>
-      </w:tr>
-      <w:bookmarkEnd w:id="0"/>
+      <w:bookmarkEnd w:id="2"/>
       <w:tr>
         <w:trPr>
           <w:tblCellSpacing w:w="15" w:type="dxa"/>
@@ -4739,24 +4743,36 @@
         <w:t>Category</w:t>
       </w:r>
     </w:p>
-    <w:p>
-      <w:pPr>
-        <w:rPr>
-          <w:sz w:val="28"/>
-          <w:szCs w:val="28"/>
-        </w:rPr>
-      </w:pPr>
-      <w:hyperlink r:id="rId5" w:history="1">
-        <w:r>
-          <w:rPr>
-            <w:rStyle w:val="Hyperlink"/>
-            <w:sz w:val="28"/>
-            <w:szCs w:val="28"/>
-          </w:rPr>
-          <w:t>http://localhost:5000/api/products?category=Electronics</w:t>
-        </w:r>
-      </w:hyperlink>
-    </w:p>
+    <w:bookmarkStart w:id="3" w:name="OLE_LINK1"/>
+    <w:p>
+      <w:pPr>
+        <w:rPr>
+          <w:sz w:val="28"/>
+          <w:szCs w:val="28"/>
+        </w:rPr>
+      </w:pPr>
+      <w:r>
+        <w:fldChar w:fldCharType="begin"/>
+      </w:r>
+      <w:r>
+        <w:instrText>HYPERLINK "http://localhost:5000/api/products?category=Electronics"</w:instrText>
+      </w:r>
+      <w:r>
+        <w:fldChar w:fldCharType="separate"/>
+      </w:r>
+      <w:r>
+        <w:rPr>
+          <w:rStyle w:val="Hyperlink"/>
+          <w:sz w:val="28"/>
+          <w:szCs w:val="28"/>
+        </w:rPr>
+        <w:t>http://localhost:5000/api/products?category=Electronics</w:t>
+      </w:r>
+      <w:r>
+        <w:fldChar w:fldCharType="end"/>
+      </w:r>
+    </w:p>
+    <w:bookmarkEnd w:id="3"/>
     <w:p>
       <w:pPr>
         <w:pStyle w:val="ListParagraph"/>
@@ -4784,7 +4800,7 @@
           <w:szCs w:val="28"/>
         </w:rPr>
       </w:pPr>
-      <w:hyperlink r:id="rId6" w:history="1">
+      <w:hyperlink r:id="rId5" w:history="1">
         <w:r>
           <w:rPr>
             <w:rStyle w:val="Hyperlink"/>
@@ -4822,7 +4838,7 @@
           <w:szCs w:val="28"/>
         </w:rPr>
       </w:pPr>
-      <w:hyperlink r:id="rId7" w:history="1">
+      <w:hyperlink r:id="rId6" w:history="1">
         <w:r>
           <w:rPr>
             <w:rStyle w:val="Hyperlink"/>
@@ -4860,7 +4876,7 @@
           <w:szCs w:val="28"/>
         </w:rPr>
       </w:pPr>
-      <w:hyperlink r:id="rId8" w:history="1">
+      <w:hyperlink r:id="rId7" w:history="1">
         <w:r>
           <w:rPr>
             <w:rStyle w:val="Hyperlink"/>
@@ -4898,7 +4914,7 @@
           <w:szCs w:val="28"/>
         </w:rPr>
       </w:pPr>
-      <w:hyperlink r:id="rId9" w:history="1">
+      <w:hyperlink r:id="rId8" w:history="1">
         <w:r>
           <w:rPr>
             <w:rStyle w:val="Hyperlink"/>
@@ -5869,6 +5885,7 @@
           <w:szCs w:val="28"/>
         </w:rPr>
       </w:pPr>
+      <w:bookmarkStart w:id="4" w:name="OLE_LINK4"/>
       <w:r>
         <w:rPr>
           <w:sz w:val="28"/>
@@ -6489,6 +6506,7 @@
         <w:t>}</w:t>
       </w:r>
     </w:p>
+    <w:bookmarkEnd w:id="4"/>
     <w:p>
       <w:pPr>
         <w:pStyle w:val="ListParagraph"/>
@@ -9323,6 +9341,18 @@
       <w:shd w:val="clear" w:color="auto" w:fill="E1DFDD"/>
     </w:rPr>
   </w:style>
+  <w:style w:type="character" w:styleId="FollowedHyperlink">
+    <w:name w:val="FollowedHyperlink"/>
+    <w:basedOn w:val="DefaultParagraphFont"/>
+    <w:uiPriority w:val="99"/>
+    <w:semiHidden/>
+    <w:unhideWhenUsed/>
+    <w:rsid w:val="00BA197B"/>
+    <w:rPr>
+      <w:color w:val="954F72" w:themeColor="followedHyperlink"/>
+      <w:u w:val="single"/>
+    </w:rPr>
+  </w:style>
 </w:styles>
 </file>
 

</xml_diff>